<commit_message>
actualizacion de archivos con el codigo donde vamos a trabajar
</commit_message>
<xml_diff>
--- a/Documento descriptivo.docx
+++ b/Documento descriptivo.docx
@@ -1192,23 +1192,7 @@
             <w:rFonts w:ascii="Times New Roman" w:hAnsi="Times New Roman" w:cs="Times New Roman"/>
             <w:lang w:val="es-ES"/>
           </w:rPr>
-          <w:t>https://digibuo.uniovi.es/dspace/bitstream/handle/10651/644</w:t>
-        </w:r>
-        <w:r>
-          <w:rPr>
-            <w:rStyle w:val="Hyperlink"/>
-            <w:rFonts w:ascii="Times New Roman" w:hAnsi="Times New Roman" w:cs="Times New Roman"/>
-            <w:lang w:val="es-ES"/>
-          </w:rPr>
-          <w:t>1</w:t>
-        </w:r>
-        <w:r>
-          <w:rPr>
-            <w:rStyle w:val="Hyperlink"/>
-            <w:rFonts w:ascii="Times New Roman" w:hAnsi="Times New Roman" w:cs="Times New Roman"/>
-            <w:lang w:val="es-ES"/>
-          </w:rPr>
-          <w:t>8/TFM_PelayoSuarezDosantos.pdf?sequence=4</w:t>
+          <w:t>https://digibuo.uniovi.es/dspace/bitstream/handle/10651/64418/TFM_PelayoSuarezDosantos.pdf?sequence=4</w:t>
         </w:r>
       </w:hyperlink>
       <w:r>
@@ -1424,6 +1408,1133 @@
           <w:numId w:val="7"/>
         </w:numPr>
         <w:spacing w:line="360" w:lineRule="auto"/>
+        <w:rPr>
+          <w:rFonts w:ascii="Times New Roman" w:hAnsi="Times New Roman" w:cs="Times New Roman"/>
+          <w:lang w:val="es-ES"/>
+        </w:rPr>
+      </w:pPr>
+    </w:p>
+    <w:p>
+      <w:pPr>
+        <w:pStyle w:val="ListParagraph"/>
+        <w:spacing w:line="360" w:lineRule="auto"/>
+        <w:ind w:left="1080"/>
+        <w:rPr>
+          <w:rFonts w:ascii="Times New Roman" w:hAnsi="Times New Roman" w:cs="Times New Roman"/>
+          <w:lang w:val="es-ES"/>
+        </w:rPr>
+      </w:pPr>
+    </w:p>
+    <w:p>
+      <w:pPr>
+        <w:pStyle w:val="ListParagraph"/>
+        <w:spacing w:line="360" w:lineRule="auto"/>
+        <w:ind w:left="1080"/>
+        <w:rPr>
+          <w:rFonts w:ascii="Times New Roman" w:hAnsi="Times New Roman" w:cs="Times New Roman"/>
+          <w:lang w:val="es-ES"/>
+        </w:rPr>
+      </w:pPr>
+    </w:p>
+    <w:p>
+      <w:pPr>
+        <w:pStyle w:val="ListParagraph"/>
+        <w:spacing w:line="360" w:lineRule="auto"/>
+        <w:ind w:left="1080"/>
+        <w:rPr>
+          <w:rFonts w:ascii="Times New Roman" w:hAnsi="Times New Roman" w:cs="Times New Roman"/>
+          <w:lang w:val="es-ES"/>
+        </w:rPr>
+      </w:pPr>
+    </w:p>
+    <w:p>
+      <w:pPr>
+        <w:pStyle w:val="ListParagraph"/>
+        <w:spacing w:line="360" w:lineRule="auto"/>
+        <w:ind w:left="1080"/>
+        <w:rPr>
+          <w:rFonts w:ascii="Times New Roman" w:hAnsi="Times New Roman" w:cs="Times New Roman"/>
+          <w:lang w:val="es-ES"/>
+        </w:rPr>
+      </w:pPr>
+    </w:p>
+    <w:p>
+      <w:pPr>
+        <w:pStyle w:val="ListParagraph"/>
+        <w:spacing w:line="360" w:lineRule="auto"/>
+        <w:ind w:left="1080"/>
+        <w:rPr>
+          <w:rFonts w:ascii="Times New Roman" w:hAnsi="Times New Roman" w:cs="Times New Roman"/>
+          <w:lang w:val="es-ES"/>
+        </w:rPr>
+      </w:pPr>
+    </w:p>
+    <w:p>
+      <w:pPr>
+        <w:pStyle w:val="ListParagraph"/>
+        <w:spacing w:line="360" w:lineRule="auto"/>
+        <w:ind w:left="1080"/>
+        <w:rPr>
+          <w:rFonts w:ascii="Times New Roman" w:hAnsi="Times New Roman" w:cs="Times New Roman"/>
+          <w:b/>
+          <w:bCs/>
+          <w:lang w:val="es-ES"/>
+        </w:rPr>
+      </w:pPr>
+      <w:r>
+        <w:rPr>
+          <w:rFonts w:ascii="Times New Roman" w:hAnsi="Times New Roman" w:cs="Times New Roman"/>
+          <w:b/>
+          <w:bCs/>
+          <w:lang w:val="es-ES"/>
+        </w:rPr>
+        <w:t>V</w:t>
+      </w:r>
+      <w:r>
+        <w:rPr>
+          <w:rFonts w:ascii="Times New Roman" w:hAnsi="Times New Roman" w:cs="Times New Roman"/>
+          <w:b/>
+          <w:bCs/>
+          <w:lang w:val="es-ES"/>
+        </w:rPr>
+        <w:t xml:space="preserve">ITACORA </w:t>
+      </w:r>
+    </w:p>
+    <w:p>
+      <w:pPr>
+        <w:pStyle w:val="ListParagraph"/>
+        <w:spacing w:line="360" w:lineRule="auto"/>
+        <w:ind w:left="1080"/>
+        <w:rPr>
+          <w:rFonts w:ascii="Times New Roman" w:hAnsi="Times New Roman" w:cs="Times New Roman"/>
+          <w:lang w:val="es-ES"/>
+        </w:rPr>
+      </w:pPr>
+    </w:p>
+    <w:p>
+      <w:pPr>
+        <w:pStyle w:val="ListParagraph"/>
+        <w:spacing w:line="360" w:lineRule="auto"/>
+        <w:ind w:left="1080"/>
+        <w:rPr>
+          <w:rFonts w:ascii="Times New Roman" w:hAnsi="Times New Roman" w:cs="Times New Roman"/>
+          <w:lang w:val="es-ES"/>
+        </w:rPr>
+      </w:pPr>
+      <w:r>
+        <w:rPr>
+          <w:rFonts w:ascii="Times New Roman" w:hAnsi="Times New Roman" w:cs="Times New Roman"/>
+          <w:lang w:val="es-ES"/>
+        </w:rPr>
+        <w:t xml:space="preserve">Crear </w:t>
+      </w:r>
+      <w:r>
+        <w:rPr>
+          <w:rFonts w:ascii="Times New Roman" w:hAnsi="Times New Roman" w:cs="Times New Roman"/>
+          <w:lang w:val="es-ES"/>
+        </w:rPr>
+        <w:t xml:space="preserve">carpeta </w:t>
+      </w:r>
+      <w:proofErr w:type="spellStart"/>
+      <w:r>
+        <w:rPr>
+          <w:rFonts w:ascii="Times New Roman" w:hAnsi="Times New Roman" w:cs="Times New Roman"/>
+          <w:lang w:val="es-ES"/>
+        </w:rPr>
+        <w:t>Data_Base</w:t>
+      </w:r>
+      <w:proofErr w:type="spellEnd"/>
+    </w:p>
+    <w:p>
+      <w:pPr>
+        <w:pStyle w:val="ListParagraph"/>
+        <w:spacing w:line="360" w:lineRule="auto"/>
+        <w:ind w:left="1080"/>
+        <w:rPr>
+          <w:rFonts w:ascii="Times New Roman" w:hAnsi="Times New Roman" w:cs="Times New Roman"/>
+          <w:lang w:val="es-ES"/>
+        </w:rPr>
+      </w:pPr>
+      <w:r>
+        <w:rPr>
+          <w:rFonts w:ascii="Times New Roman" w:hAnsi="Times New Roman" w:cs="Times New Roman"/>
+          <w:lang w:val="es-ES"/>
+        </w:rPr>
+        <w:t xml:space="preserve">Agrupamos </w:t>
+      </w:r>
+      <w:r>
+        <w:rPr>
+          <w:rFonts w:ascii="Times New Roman" w:hAnsi="Times New Roman" w:cs="Times New Roman"/>
+          <w:lang w:val="es-ES"/>
+        </w:rPr>
+        <w:t>todos los archivos de biorreactores y de centrifugación en folders diferentes</w:t>
+      </w:r>
+      <w:r>
+        <w:rPr>
+          <w:rFonts w:ascii="Times New Roman" w:hAnsi="Times New Roman" w:cs="Times New Roman"/>
+          <w:lang w:val="es-ES"/>
+        </w:rPr>
+        <w:t>,</w:t>
+      </w:r>
+      <w:r>
+        <w:rPr>
+          <w:rFonts w:ascii="Times New Roman" w:hAnsi="Times New Roman" w:cs="Times New Roman"/>
+          <w:lang w:val="es-ES"/>
+        </w:rPr>
+        <w:t xml:space="preserve"> </w:t>
+      </w:r>
+      <w:r>
+        <w:rPr>
+          <w:rFonts w:ascii="Times New Roman" w:hAnsi="Times New Roman" w:cs="Times New Roman"/>
+          <w:lang w:val="es-ES"/>
+        </w:rPr>
+        <w:t xml:space="preserve">para hacerle un </w:t>
+      </w:r>
+      <w:proofErr w:type="spellStart"/>
+      <w:r>
+        <w:rPr>
+          <w:rFonts w:ascii="Times New Roman" w:hAnsi="Times New Roman" w:cs="Times New Roman"/>
+          <w:lang w:val="es-ES"/>
+        </w:rPr>
+        <w:t>append</w:t>
+      </w:r>
+      <w:proofErr w:type="spellEnd"/>
+      <w:r>
+        <w:rPr>
+          <w:rFonts w:ascii="Times New Roman" w:hAnsi="Times New Roman" w:cs="Times New Roman"/>
+          <w:lang w:val="es-ES"/>
+        </w:rPr>
+        <w:t xml:space="preserve"> a todo lo que está en bio y </w:t>
+      </w:r>
+      <w:proofErr w:type="spellStart"/>
+      <w:r>
+        <w:rPr>
+          <w:rFonts w:ascii="Times New Roman" w:hAnsi="Times New Roman" w:cs="Times New Roman"/>
+          <w:lang w:val="es-ES"/>
+        </w:rPr>
+        <w:t>centri</w:t>
+      </w:r>
+      <w:proofErr w:type="spellEnd"/>
+      <w:r>
+        <w:rPr>
+          <w:rFonts w:ascii="Times New Roman" w:hAnsi="Times New Roman" w:cs="Times New Roman"/>
+          <w:lang w:val="es-ES"/>
+        </w:rPr>
+        <w:t xml:space="preserve"> </w:t>
+      </w:r>
+      <w:r>
+        <w:rPr>
+          <w:rFonts w:ascii="Times New Roman" w:hAnsi="Times New Roman" w:cs="Times New Roman"/>
+          <w:lang w:val="es-ES"/>
+        </w:rPr>
+        <w:t>y los que no están en estos grupos los dejamos por separado,</w:t>
+      </w:r>
+      <w:r>
+        <w:rPr>
+          <w:rFonts w:ascii="Times New Roman" w:hAnsi="Times New Roman" w:cs="Times New Roman"/>
+          <w:lang w:val="es-ES"/>
+        </w:rPr>
+        <w:t xml:space="preserve"> </w:t>
+      </w:r>
+      <w:r>
+        <w:rPr>
+          <w:rFonts w:ascii="Times New Roman" w:hAnsi="Times New Roman" w:cs="Times New Roman"/>
+          <w:lang w:val="es-ES"/>
+        </w:rPr>
+        <w:t xml:space="preserve">después </w:t>
+      </w:r>
+      <w:r>
+        <w:rPr>
+          <w:rFonts w:ascii="Times New Roman" w:hAnsi="Times New Roman" w:cs="Times New Roman"/>
+          <w:lang w:val="es-ES"/>
+        </w:rPr>
+        <w:t xml:space="preserve">leímos todos los archivos en Python </w:t>
+      </w:r>
+      <w:r>
+        <w:rPr>
+          <w:rFonts w:ascii="Times New Roman" w:hAnsi="Times New Roman" w:cs="Times New Roman"/>
+          <w:lang w:val="es-ES"/>
+        </w:rPr>
+        <w:t xml:space="preserve">y separamos las hojas extras incluyendo las ocultas y las volvimos un </w:t>
+      </w:r>
+      <w:proofErr w:type="spellStart"/>
+      <w:r>
+        <w:rPr>
+          <w:rFonts w:ascii="Times New Roman" w:hAnsi="Times New Roman" w:cs="Times New Roman"/>
+          <w:lang w:val="es-ES"/>
+        </w:rPr>
+        <w:t>dataframe</w:t>
+      </w:r>
+      <w:proofErr w:type="spellEnd"/>
+      <w:r>
+        <w:rPr>
+          <w:rFonts w:ascii="Times New Roman" w:hAnsi="Times New Roman" w:cs="Times New Roman"/>
+          <w:lang w:val="es-ES"/>
+        </w:rPr>
+        <w:t xml:space="preserve"> independiente.</w:t>
+      </w:r>
+    </w:p>
+    <w:p>
+      <w:pPr>
+        <w:pStyle w:val="ListParagraph"/>
+        <w:spacing w:line="360" w:lineRule="auto"/>
+        <w:ind w:left="1080"/>
+        <w:rPr>
+          <w:rFonts w:ascii="Times New Roman" w:hAnsi="Times New Roman" w:cs="Times New Roman"/>
+          <w:lang w:val="es-ES"/>
+        </w:rPr>
+      </w:pPr>
+    </w:p>
+    <w:p>
+      <w:pPr>
+        <w:pStyle w:val="ListParagraph"/>
+        <w:spacing w:line="360" w:lineRule="auto"/>
+        <w:ind w:left="1080"/>
+        <w:rPr>
+          <w:rFonts w:ascii="Times New Roman" w:hAnsi="Times New Roman" w:cs="Times New Roman"/>
+          <w:lang w:val="es-ES"/>
+        </w:rPr>
+      </w:pPr>
+      <w:r>
+        <w:rPr>
+          <w:rFonts w:ascii="Times New Roman" w:hAnsi="Times New Roman" w:cs="Times New Roman"/>
+          <w:lang w:val="es-ES"/>
+        </w:rPr>
+        <w:t xml:space="preserve">Problema, DIFICL ver </w:t>
+      </w:r>
+      <w:r>
+        <w:rPr>
+          <w:rFonts w:ascii="Times New Roman" w:hAnsi="Times New Roman" w:cs="Times New Roman"/>
+          <w:lang w:val="es-ES"/>
+        </w:rPr>
+        <w:t>cuál</w:t>
+      </w:r>
+      <w:r>
+        <w:rPr>
+          <w:rFonts w:ascii="Times New Roman" w:hAnsi="Times New Roman" w:cs="Times New Roman"/>
+          <w:lang w:val="es-ES"/>
+        </w:rPr>
+        <w:t xml:space="preserve"> es cual </w:t>
+      </w:r>
+      <w:proofErr w:type="spellStart"/>
+      <w:r>
+        <w:rPr>
+          <w:rFonts w:ascii="Times New Roman" w:hAnsi="Times New Roman" w:cs="Times New Roman"/>
+          <w:lang w:val="es-ES"/>
+        </w:rPr>
+        <w:t>df</w:t>
+      </w:r>
+      <w:proofErr w:type="spellEnd"/>
+      <w:r>
+        <w:rPr>
+          <w:rFonts w:ascii="Times New Roman" w:hAnsi="Times New Roman" w:cs="Times New Roman"/>
+          <w:lang w:val="es-ES"/>
+        </w:rPr>
+        <w:t xml:space="preserve"> por los nombres</w:t>
+      </w:r>
+    </w:p>
+    <w:p>
+      <w:pPr>
+        <w:pStyle w:val="ListParagraph"/>
+        <w:spacing w:line="360" w:lineRule="auto"/>
+        <w:ind w:left="1080"/>
+        <w:rPr>
+          <w:rFonts w:ascii="Times New Roman" w:hAnsi="Times New Roman" w:cs="Times New Roman"/>
+          <w:lang w:val="es-ES"/>
+        </w:rPr>
+      </w:pPr>
+      <w:r>
+        <w:rPr>
+          <w:rFonts w:ascii="Times New Roman" w:hAnsi="Times New Roman" w:cs="Times New Roman"/>
+          <w:lang w:val="es-ES"/>
+        </w:rPr>
+        <w:t xml:space="preserve">Solución, </w:t>
+      </w:r>
+      <w:r>
+        <w:rPr>
+          <w:rFonts w:ascii="Times New Roman" w:hAnsi="Times New Roman" w:cs="Times New Roman"/>
+          <w:lang w:val="es-ES"/>
+        </w:rPr>
+        <w:t xml:space="preserve">A mano </w:t>
+      </w:r>
+      <w:r>
+        <w:rPr>
+          <w:rFonts w:ascii="Times New Roman" w:hAnsi="Times New Roman" w:cs="Times New Roman"/>
+          <w:lang w:val="es-ES"/>
+        </w:rPr>
+        <w:t>acortar los nombres</w:t>
+      </w:r>
+    </w:p>
+    <w:p>
+      <w:pPr>
+        <w:pStyle w:val="ListParagraph"/>
+        <w:spacing w:line="360" w:lineRule="auto"/>
+        <w:ind w:left="1080"/>
+        <w:rPr>
+          <w:rFonts w:ascii="Times New Roman" w:hAnsi="Times New Roman" w:cs="Times New Roman"/>
+          <w:lang w:val="es-ES"/>
+        </w:rPr>
+      </w:pPr>
+    </w:p>
+    <w:p>
+      <w:pPr>
+        <w:pStyle w:val="ListParagraph"/>
+        <w:spacing w:line="360" w:lineRule="auto"/>
+        <w:ind w:left="1080"/>
+        <w:rPr>
+          <w:rFonts w:ascii="Times New Roman" w:hAnsi="Times New Roman" w:cs="Times New Roman"/>
+          <w:lang w:val="es-ES"/>
+        </w:rPr>
+      </w:pPr>
+      <w:r>
+        <w:rPr>
+          <w:rFonts w:ascii="Times New Roman" w:hAnsi="Times New Roman" w:cs="Times New Roman"/>
+          <w:lang w:val="es-ES"/>
+        </w:rPr>
+        <w:t xml:space="preserve">Ya cambiamos a mano los nombres de los DF sueltos </w:t>
+      </w:r>
+    </w:p>
+    <w:p>
+      <w:pPr>
+        <w:pStyle w:val="ListParagraph"/>
+        <w:spacing w:line="360" w:lineRule="auto"/>
+        <w:ind w:left="1080"/>
+        <w:rPr>
+          <w:rFonts w:ascii="Times New Roman" w:hAnsi="Times New Roman" w:cs="Times New Roman"/>
+          <w:lang w:val="es-ES"/>
+        </w:rPr>
+      </w:pPr>
+    </w:p>
+    <w:p>
+      <w:pPr>
+        <w:pStyle w:val="ListParagraph"/>
+        <w:spacing w:line="360" w:lineRule="auto"/>
+        <w:ind w:left="1080"/>
+        <w:rPr>
+          <w:rFonts w:ascii="Times New Roman" w:hAnsi="Times New Roman" w:cs="Times New Roman"/>
+          <w:color w:val="FF0000"/>
+          <w:lang w:val="es-ES"/>
+        </w:rPr>
+      </w:pPr>
+      <w:r>
+        <w:rPr>
+          <w:rFonts w:ascii="Times New Roman" w:hAnsi="Times New Roman" w:cs="Times New Roman"/>
+          <w:color w:val="FF0000"/>
+          <w:lang w:val="es-ES"/>
+        </w:rPr>
+        <w:t xml:space="preserve">Mirar si cambiamos los nombres de </w:t>
+      </w:r>
+      <w:r>
+        <w:rPr>
+          <w:rFonts w:ascii="Times New Roman" w:hAnsi="Times New Roman" w:cs="Times New Roman"/>
+          <w:color w:val="FF0000"/>
+          <w:lang w:val="es-ES"/>
+        </w:rPr>
+        <w:t>biorreactores y centrifugación, ya que en biorreactores.</w:t>
+      </w:r>
+      <w:r>
+        <w:rPr>
+          <w:rFonts w:ascii="Times New Roman" w:hAnsi="Times New Roman" w:cs="Times New Roman"/>
+          <w:color w:val="FF0000"/>
+          <w:lang w:val="es-ES"/>
+        </w:rPr>
+        <w:t xml:space="preserve"> </w:t>
+      </w:r>
+    </w:p>
+    <w:p>
+      <w:pPr>
+        <w:pStyle w:val="ListParagraph"/>
+        <w:spacing w:line="360" w:lineRule="auto"/>
+        <w:ind w:left="1080"/>
+        <w:rPr>
+          <w:rFonts w:ascii="Times New Roman" w:hAnsi="Times New Roman" w:cs="Times New Roman"/>
+          <w:color w:val="2F5496" w:themeColor="accent1" w:themeShade="BF"/>
+          <w:lang w:val="es-ES"/>
+        </w:rPr>
+      </w:pPr>
+      <w:r>
+        <w:rPr>
+          <w:rFonts w:ascii="Times New Roman" w:hAnsi="Times New Roman" w:cs="Times New Roman"/>
+          <w:color w:val="2F5496" w:themeColor="accent1" w:themeShade="BF"/>
+          <w:lang w:val="es-ES"/>
+        </w:rPr>
+        <w:t xml:space="preserve">Para los folders de centrifugación y biorreactores usamos la librería </w:t>
+      </w:r>
+      <w:proofErr w:type="spellStart"/>
+      <w:r>
+        <w:rPr>
+          <w:rFonts w:ascii="Times New Roman" w:hAnsi="Times New Roman" w:cs="Times New Roman"/>
+          <w:color w:val="2F5496" w:themeColor="accent1" w:themeShade="BF"/>
+          <w:lang w:val="es-ES"/>
+        </w:rPr>
+        <w:t>openpy</w:t>
+      </w:r>
+      <w:r>
+        <w:rPr>
+          <w:rFonts w:ascii="Times New Roman" w:hAnsi="Times New Roman" w:cs="Times New Roman"/>
+          <w:color w:val="2F5496" w:themeColor="accent1" w:themeShade="BF"/>
+          <w:lang w:val="es-ES"/>
+        </w:rPr>
+        <w:t>xl</w:t>
+      </w:r>
+      <w:proofErr w:type="spellEnd"/>
+      <w:r>
+        <w:rPr>
+          <w:rFonts w:ascii="Times New Roman" w:hAnsi="Times New Roman" w:cs="Times New Roman"/>
+          <w:color w:val="2F5496" w:themeColor="accent1" w:themeShade="BF"/>
+          <w:lang w:val="es-ES"/>
+        </w:rPr>
+        <w:t>, la cual nos permitió omitir las hojas ocultas que no servían.</w:t>
+      </w:r>
+    </w:p>
+    <w:p>
+      <w:pPr>
+        <w:pStyle w:val="ListParagraph"/>
+        <w:spacing w:line="360" w:lineRule="auto"/>
+        <w:ind w:left="1080"/>
+        <w:rPr>
+          <w:rFonts w:ascii="Times New Roman" w:hAnsi="Times New Roman" w:cs="Times New Roman"/>
+          <w:color w:val="2F5496" w:themeColor="accent1" w:themeShade="BF"/>
+          <w:lang w:val="es-ES"/>
+        </w:rPr>
+      </w:pPr>
+    </w:p>
+    <w:p>
+      <w:pPr>
+        <w:pStyle w:val="ListParagraph"/>
+        <w:spacing w:line="360" w:lineRule="auto"/>
+        <w:ind w:left="1080"/>
+        <w:rPr>
+          <w:rFonts w:ascii="Times New Roman" w:hAnsi="Times New Roman" w:cs="Times New Roman"/>
+          <w:color w:val="2F5496" w:themeColor="accent1" w:themeShade="BF"/>
+          <w:lang w:val="es-ES"/>
+        </w:rPr>
+      </w:pPr>
+    </w:p>
+    <w:p>
+      <w:pPr>
+        <w:pStyle w:val="ListParagraph"/>
+        <w:spacing w:line="360" w:lineRule="auto"/>
+        <w:ind w:left="1080"/>
+        <w:rPr>
+          <w:rFonts w:ascii="Times New Roman" w:hAnsi="Times New Roman" w:cs="Times New Roman"/>
+          <w:color w:val="FF0000"/>
+          <w:lang w:val="es-ES"/>
+        </w:rPr>
+      </w:pPr>
+      <w:r>
+        <w:rPr>
+          <w:rFonts w:ascii="Times New Roman" w:hAnsi="Times New Roman" w:cs="Times New Roman"/>
+          <w:color w:val="FF0000"/>
+          <w:lang w:val="es-ES"/>
+        </w:rPr>
+        <w:t xml:space="preserve">PROBLEMA: las columnas de los de los biorreactores y centrifugación tienes diferentes nombres de columnas lo cual hace que se multipliquen </w:t>
+      </w:r>
+      <w:r>
+        <w:rPr>
+          <w:rFonts w:ascii="Times New Roman" w:hAnsi="Times New Roman" w:cs="Times New Roman"/>
+          <w:color w:val="FF0000"/>
+          <w:lang w:val="es-ES"/>
+        </w:rPr>
+        <w:t xml:space="preserve">a la hora de concatenarlas. </w:t>
+      </w:r>
+    </w:p>
+    <w:p>
+      <w:pPr>
+        <w:pStyle w:val="ListParagraph"/>
+        <w:spacing w:line="360" w:lineRule="auto"/>
+        <w:ind w:left="1080"/>
+        <w:rPr>
+          <w:rFonts w:ascii="Times New Roman" w:hAnsi="Times New Roman" w:cs="Times New Roman"/>
+          <w:color w:val="FF0000"/>
+          <w:lang w:val="es-ES"/>
+        </w:rPr>
+      </w:pPr>
+      <w:r>
+        <w:rPr>
+          <w:rFonts w:ascii="Times New Roman" w:hAnsi="Times New Roman" w:cs="Times New Roman"/>
+          <w:color w:val="FF0000"/>
+          <w:lang w:val="es-ES"/>
+        </w:rPr>
+        <w:t xml:space="preserve">Posible solución: no tome el nombre de las columnas, </w:t>
+      </w:r>
+      <w:r>
+        <w:rPr>
+          <w:rFonts w:ascii="Times New Roman" w:hAnsi="Times New Roman" w:cs="Times New Roman"/>
+          <w:color w:val="FF0000"/>
+          <w:lang w:val="es-ES"/>
+        </w:rPr>
+        <w:t>sacar índice a cada columna</w:t>
+      </w:r>
+      <w:r>
+        <w:rPr>
+          <w:rFonts w:ascii="Times New Roman" w:hAnsi="Times New Roman" w:cs="Times New Roman"/>
+          <w:color w:val="FF0000"/>
+          <w:lang w:val="es-ES"/>
+        </w:rPr>
+        <w:t xml:space="preserve">. </w:t>
+      </w:r>
+    </w:p>
+    <w:p>
+      <w:pPr>
+        <w:pStyle w:val="ListParagraph"/>
+        <w:spacing w:line="360" w:lineRule="auto"/>
+        <w:ind w:left="1080"/>
+        <w:rPr>
+          <w:rFonts w:ascii="Times New Roman" w:hAnsi="Times New Roman" w:cs="Times New Roman"/>
+          <w:color w:val="FF0000"/>
+          <w:lang w:val="es-ES"/>
+        </w:rPr>
+      </w:pPr>
+      <w:r>
+        <w:rPr>
+          <w:rFonts w:ascii="Times New Roman" w:hAnsi="Times New Roman" w:cs="Times New Roman"/>
+          <w:color w:val="FF0000"/>
+          <w:lang w:val="es-ES"/>
+        </w:rPr>
+        <w:t xml:space="preserve">La idea principal es </w:t>
+      </w:r>
+      <w:r>
+        <w:rPr>
+          <w:rFonts w:ascii="Times New Roman" w:hAnsi="Times New Roman" w:cs="Times New Roman"/>
+          <w:b/>
+          <w:bCs/>
+          <w:color w:val="FF0000"/>
+          <w:lang w:val="es-ES"/>
+        </w:rPr>
+        <w:t>unificar los nombres de las columnas</w:t>
+      </w:r>
+      <w:r>
+        <w:rPr>
+          <w:rFonts w:ascii="Times New Roman" w:hAnsi="Times New Roman" w:cs="Times New Roman"/>
+          <w:color w:val="FF0000"/>
+          <w:lang w:val="es-ES"/>
+        </w:rPr>
+        <w:t xml:space="preserve"> eliminando o normalizando los </w:t>
+      </w:r>
+      <w:proofErr w:type="spellStart"/>
+      <w:r>
+        <w:rPr>
+          <w:rFonts w:ascii="Times New Roman" w:hAnsi="Times New Roman" w:cs="Times New Roman"/>
+          <w:color w:val="FF0000"/>
+          <w:lang w:val="es-ES"/>
+        </w:rPr>
+        <w:t>IDs</w:t>
+      </w:r>
+      <w:proofErr w:type="spellEnd"/>
+      <w:r>
+        <w:rPr>
+          <w:rFonts w:ascii="Times New Roman" w:hAnsi="Times New Roman" w:cs="Times New Roman"/>
+          <w:color w:val="FF0000"/>
+          <w:lang w:val="es-ES"/>
+        </w:rPr>
+        <w:t xml:space="preserve"> o partes variables antes de concatenar los </w:t>
+      </w:r>
+      <w:proofErr w:type="spellStart"/>
+      <w:r>
+        <w:rPr>
+          <w:rFonts w:ascii="Times New Roman" w:hAnsi="Times New Roman" w:cs="Times New Roman"/>
+          <w:color w:val="FF0000"/>
+          <w:lang w:val="es-ES"/>
+        </w:rPr>
+        <w:t>DataFrames</w:t>
+      </w:r>
+      <w:proofErr w:type="spellEnd"/>
+      <w:r>
+        <w:rPr>
+          <w:rFonts w:ascii="Times New Roman" w:hAnsi="Times New Roman" w:cs="Times New Roman"/>
+          <w:color w:val="FF0000"/>
+          <w:lang w:val="es-ES"/>
+        </w:rPr>
+        <w:t>.</w:t>
+      </w:r>
+    </w:p>
+    <w:p>
+      <w:pPr>
+        <w:pStyle w:val="ListParagraph"/>
+        <w:spacing w:line="360" w:lineRule="auto"/>
+        <w:ind w:left="1080"/>
+        <w:rPr>
+          <w:rFonts w:ascii="Times New Roman" w:hAnsi="Times New Roman" w:cs="Times New Roman"/>
+          <w:color w:val="FF0000"/>
+          <w:lang w:val="es-ES"/>
+        </w:rPr>
+      </w:pPr>
+    </w:p>
+    <w:p>
+      <w:pPr>
+        <w:pStyle w:val="ListParagraph"/>
+        <w:spacing w:line="360" w:lineRule="auto"/>
+        <w:ind w:left="1080"/>
+        <w:rPr>
+          <w:rFonts w:ascii="Times New Roman" w:hAnsi="Times New Roman" w:cs="Times New Roman"/>
+          <w:color w:val="000000" w:themeColor="text1"/>
+          <w:lang w:val="es-ES"/>
+        </w:rPr>
+      </w:pPr>
+      <w:r>
+        <w:rPr>
+          <w:rFonts w:ascii="Times New Roman" w:hAnsi="Times New Roman" w:cs="Times New Roman"/>
+          <w:color w:val="000000" w:themeColor="text1"/>
+          <w:lang w:val="es-ES"/>
+        </w:rPr>
+        <w:t xml:space="preserve">Extraer el valor </w:t>
+      </w:r>
+      <w:r>
+        <w:rPr>
+          <w:rFonts w:ascii="Times New Roman" w:hAnsi="Times New Roman" w:cs="Times New Roman"/>
+          <w:color w:val="000000" w:themeColor="text1"/>
+          <w:lang w:val="es-ES"/>
+        </w:rPr>
+        <w:t>numérico</w:t>
+      </w:r>
+      <w:r>
+        <w:rPr>
+          <w:rFonts w:ascii="Times New Roman" w:hAnsi="Times New Roman" w:cs="Times New Roman"/>
+          <w:color w:val="000000" w:themeColor="text1"/>
+          <w:lang w:val="es-ES"/>
+        </w:rPr>
+        <w:t xml:space="preserve"> de</w:t>
+      </w:r>
+      <w:r>
+        <w:rPr>
+          <w:rFonts w:ascii="Times New Roman" w:hAnsi="Times New Roman" w:cs="Times New Roman"/>
+          <w:color w:val="000000" w:themeColor="text1"/>
+          <w:lang w:val="es-ES"/>
+        </w:rPr>
+        <w:t>l nombre del archivo, para quitarlo del nombre de las columnas y además hacer un</w:t>
+      </w:r>
+      <w:r>
+        <w:rPr>
+          <w:rFonts w:ascii="Times New Roman" w:hAnsi="Times New Roman" w:cs="Times New Roman"/>
+          <w:color w:val="000000" w:themeColor="text1"/>
+          <w:lang w:val="es-ES"/>
+        </w:rPr>
+        <w:t xml:space="preserve">a columna con el </w:t>
+      </w:r>
+      <w:r>
+        <w:rPr>
+          <w:rFonts w:ascii="Times New Roman" w:hAnsi="Times New Roman" w:cs="Times New Roman"/>
+          <w:color w:val="000000" w:themeColor="text1"/>
+          <w:lang w:val="es-ES"/>
+        </w:rPr>
+        <w:t>mismo ID, para extraer el número del archivo usamos la librería RE</w:t>
+      </w:r>
+      <w:r>
+        <w:rPr>
+          <w:rFonts w:ascii="Times New Roman" w:hAnsi="Times New Roman" w:cs="Times New Roman"/>
+          <w:color w:val="000000" w:themeColor="text1"/>
+          <w:lang w:val="es-ES"/>
+        </w:rPr>
+        <w:t>.</w:t>
+      </w:r>
+    </w:p>
+    <w:p>
+      <w:pPr>
+        <w:pStyle w:val="ListParagraph"/>
+        <w:spacing w:line="360" w:lineRule="auto"/>
+        <w:ind w:left="1080"/>
+        <w:rPr>
+          <w:rFonts w:ascii="Times New Roman" w:hAnsi="Times New Roman" w:cs="Times New Roman"/>
+          <w:color w:val="000000" w:themeColor="text1"/>
+          <w:lang w:val="es-ES"/>
+        </w:rPr>
+      </w:pPr>
+      <w:r>
+        <w:rPr>
+          <w:rFonts w:ascii="Times New Roman" w:hAnsi="Times New Roman" w:cs="Times New Roman"/>
+          <w:color w:val="000000" w:themeColor="text1"/>
+          <w:lang w:val="es-ES"/>
+        </w:rPr>
+        <w:lastRenderedPageBreak/>
+        <w:t xml:space="preserve">Creamos las columnas </w:t>
+      </w:r>
+      <w:r>
+        <w:rPr>
+          <w:rFonts w:ascii="Times New Roman" w:hAnsi="Times New Roman" w:cs="Times New Roman"/>
+          <w:color w:val="000000" w:themeColor="text1"/>
+          <w:lang w:val="es-ES"/>
+        </w:rPr>
+        <w:t>con B y C para el ID</w:t>
+      </w:r>
+    </w:p>
+    <w:p>
+      <w:pPr>
+        <w:pStyle w:val="ListParagraph"/>
+        <w:spacing w:line="360" w:lineRule="auto"/>
+        <w:ind w:left="1080"/>
+        <w:rPr>
+          <w:rFonts w:ascii="Times New Roman" w:hAnsi="Times New Roman" w:cs="Times New Roman"/>
+          <w:color w:val="000000" w:themeColor="text1"/>
+          <w:lang w:val="es-ES"/>
+        </w:rPr>
+      </w:pPr>
+    </w:p>
+    <w:p>
+      <w:pPr>
+        <w:pStyle w:val="ListParagraph"/>
+        <w:spacing w:line="360" w:lineRule="auto"/>
+        <w:ind w:left="1080"/>
+        <w:rPr>
+          <w:rFonts w:ascii="Times New Roman" w:hAnsi="Times New Roman" w:cs="Times New Roman"/>
+          <w:color w:val="C00000"/>
+          <w:lang w:val="es-ES"/>
+        </w:rPr>
+      </w:pPr>
+      <w:proofErr w:type="gramStart"/>
+      <w:r>
+        <w:rPr>
+          <w:rFonts w:ascii="Times New Roman" w:hAnsi="Times New Roman" w:cs="Times New Roman"/>
+          <w:color w:val="C00000"/>
+          <w:lang w:val="es-ES"/>
+        </w:rPr>
+        <w:t>PROBLEMON  hay</w:t>
+      </w:r>
+      <w:proofErr w:type="gramEnd"/>
+      <w:r>
+        <w:rPr>
+          <w:rFonts w:ascii="Times New Roman" w:hAnsi="Times New Roman" w:cs="Times New Roman"/>
+          <w:color w:val="C00000"/>
+          <w:lang w:val="es-ES"/>
+        </w:rPr>
+        <w:t xml:space="preserve"> </w:t>
+      </w:r>
+      <w:r>
+        <w:rPr>
+          <w:rFonts w:ascii="Times New Roman" w:hAnsi="Times New Roman" w:cs="Times New Roman"/>
+          <w:color w:val="C00000"/>
+          <w:lang w:val="es-ES"/>
+        </w:rPr>
+        <w:t xml:space="preserve">lotes repetidos hasta más  de 11 veces </w:t>
+      </w:r>
+    </w:p>
+    <w:p>
+      <w:pPr>
+        <w:pStyle w:val="ListParagraph"/>
+        <w:spacing w:line="360" w:lineRule="auto"/>
+        <w:ind w:left="1080"/>
+        <w:rPr>
+          <w:rFonts w:ascii="Times New Roman" w:hAnsi="Times New Roman" w:cs="Times New Roman"/>
+          <w:color w:val="C00000"/>
+          <w:lang w:val="es-ES"/>
+        </w:rPr>
+      </w:pPr>
+      <w:proofErr w:type="gramStart"/>
+      <w:r>
+        <w:rPr>
+          <w:rFonts w:ascii="Times New Roman" w:hAnsi="Times New Roman" w:cs="Times New Roman"/>
+          <w:color w:val="C00000"/>
+          <w:lang w:val="es-ES"/>
+        </w:rPr>
+        <w:t>Además</w:t>
+      </w:r>
+      <w:proofErr w:type="gramEnd"/>
+      <w:r>
+        <w:rPr>
+          <w:rFonts w:ascii="Times New Roman" w:hAnsi="Times New Roman" w:cs="Times New Roman"/>
+          <w:color w:val="C00000"/>
+          <w:lang w:val="es-ES"/>
+        </w:rPr>
+        <w:t xml:space="preserve"> los hijos de puta nos pusieron / en los lotes, no todos los datos están regulares </w:t>
+      </w:r>
+      <w:r>
+        <w:rPr>
+          <w:rFonts w:ascii="Times New Roman" w:hAnsi="Times New Roman" w:cs="Times New Roman"/>
+          <w:color w:val="C00000"/>
+          <w:lang w:val="es-ES"/>
+        </w:rPr>
+        <w:t>hay símbolos y mayúsculas que tenemos que arreglar</w:t>
+      </w:r>
+      <w:r>
+        <w:rPr>
+          <w:rFonts w:ascii="Times New Roman" w:hAnsi="Times New Roman" w:cs="Times New Roman"/>
+          <w:color w:val="C00000"/>
+          <w:lang w:val="es-ES"/>
+        </w:rPr>
+        <w:t>.</w:t>
+      </w:r>
+    </w:p>
+    <w:p>
+      <w:pPr>
+        <w:pStyle w:val="ListParagraph"/>
+        <w:spacing w:line="360" w:lineRule="auto"/>
+        <w:ind w:left="1080"/>
+        <w:rPr>
+          <w:rFonts w:ascii="Times New Roman" w:hAnsi="Times New Roman" w:cs="Times New Roman"/>
+          <w:color w:val="C00000"/>
+          <w:lang w:val="es-ES"/>
+        </w:rPr>
+      </w:pPr>
+    </w:p>
+    <w:p>
+      <w:pPr>
+        <w:pStyle w:val="ListParagraph"/>
+        <w:spacing w:line="360" w:lineRule="auto"/>
+        <w:ind w:left="1080"/>
+        <w:rPr>
+          <w:rFonts w:ascii="Times New Roman" w:hAnsi="Times New Roman" w:cs="Times New Roman"/>
+          <w:color w:val="C00000"/>
+          <w:lang w:val="es-ES"/>
+        </w:rPr>
+      </w:pPr>
+      <w:r>
+        <w:rPr>
+          <w:rFonts w:ascii="Times New Roman" w:hAnsi="Times New Roman" w:cs="Times New Roman"/>
+          <w:color w:val="C00000"/>
+          <w:lang w:val="es-ES"/>
+        </w:rPr>
+        <w:t xml:space="preserve">Al cruzar la columna orden de la </w:t>
+      </w:r>
+      <w:proofErr w:type="spellStart"/>
+      <w:r>
+        <w:rPr>
+          <w:rFonts w:ascii="Times New Roman" w:hAnsi="Times New Roman" w:cs="Times New Roman"/>
+          <w:color w:val="C00000"/>
+          <w:lang w:val="es-ES"/>
+        </w:rPr>
+        <w:t>of</w:t>
+      </w:r>
+      <w:proofErr w:type="spellEnd"/>
+      <w:r>
+        <w:rPr>
+          <w:rFonts w:ascii="Times New Roman" w:hAnsi="Times New Roman" w:cs="Times New Roman"/>
+          <w:color w:val="C00000"/>
+          <w:lang w:val="es-ES"/>
+        </w:rPr>
+        <w:t xml:space="preserve"> con la col</w:t>
+      </w:r>
+      <w:r>
+        <w:rPr>
+          <w:rFonts w:ascii="Times New Roman" w:hAnsi="Times New Roman" w:cs="Times New Roman"/>
+          <w:color w:val="C00000"/>
+          <w:lang w:val="es-ES"/>
+        </w:rPr>
+        <w:t>umna de inicio de centrifugación tenemos que hallar la manera muy seguramente por la fecha de poder unirla y saber cuál es el lote para usar.</w:t>
+      </w:r>
+    </w:p>
+    <w:p>
+      <w:pPr>
+        <w:pStyle w:val="ListParagraph"/>
+        <w:spacing w:line="360" w:lineRule="auto"/>
+        <w:ind w:left="1080"/>
+        <w:rPr>
+          <w:rFonts w:ascii="Times New Roman" w:hAnsi="Times New Roman" w:cs="Times New Roman"/>
+          <w:color w:val="C00000"/>
+          <w:lang w:val="es-ES"/>
+        </w:rPr>
+      </w:pPr>
+    </w:p>
+    <w:p>
+      <w:pPr>
+        <w:pStyle w:val="ListParagraph"/>
+        <w:spacing w:line="360" w:lineRule="auto"/>
+        <w:ind w:left="1080"/>
+        <w:rPr>
+          <w:rFonts w:ascii="Times New Roman" w:hAnsi="Times New Roman" w:cs="Times New Roman"/>
+          <w:color w:val="000000" w:themeColor="text1"/>
+          <w:lang w:val="es-ES"/>
+        </w:rPr>
+      </w:pPr>
+      <w:r>
+        <w:rPr>
+          <w:rFonts w:ascii="Times New Roman" w:hAnsi="Times New Roman" w:cs="Times New Roman"/>
+          <w:color w:val="000000" w:themeColor="text1"/>
+          <w:lang w:val="es-ES"/>
+        </w:rPr>
+        <w:t xml:space="preserve">Nos enfocamos en tratar de unir una sola </w:t>
+      </w:r>
+      <w:r>
+        <w:rPr>
+          <w:rFonts w:ascii="Times New Roman" w:hAnsi="Times New Roman" w:cs="Times New Roman"/>
+          <w:color w:val="000000" w:themeColor="text1"/>
+          <w:lang w:val="es-ES"/>
+        </w:rPr>
+        <w:t>orden, con todas las fases y procesos en la manufactura.</w:t>
+      </w:r>
+      <w:r>
+        <w:rPr>
+          <w:rFonts w:ascii="Times New Roman" w:hAnsi="Times New Roman" w:cs="Times New Roman"/>
+          <w:color w:val="000000" w:themeColor="text1"/>
+          <w:lang w:val="es-ES"/>
+        </w:rPr>
+        <w:t xml:space="preserve"> </w:t>
+      </w:r>
+    </w:p>
+    <w:p>
+      <w:pPr>
+        <w:pStyle w:val="ListParagraph"/>
+        <w:spacing w:line="360" w:lineRule="auto"/>
+        <w:ind w:left="1080"/>
+        <w:rPr>
+          <w:rFonts w:ascii="Times New Roman" w:hAnsi="Times New Roman" w:cs="Times New Roman"/>
+          <w:color w:val="000000" w:themeColor="text1"/>
+          <w:lang w:val="es-ES"/>
+        </w:rPr>
+      </w:pPr>
+    </w:p>
+    <w:p>
+      <w:pPr>
+        <w:pStyle w:val="ListParagraph"/>
+        <w:spacing w:line="360" w:lineRule="auto"/>
+        <w:ind w:left="1080"/>
+        <w:rPr>
+          <w:rFonts w:ascii="Times New Roman" w:hAnsi="Times New Roman" w:cs="Times New Roman"/>
+          <w:color w:val="000000" w:themeColor="text1"/>
+          <w:lang w:val="es-ES"/>
+        </w:rPr>
+      </w:pPr>
+      <w:r>
+        <w:rPr>
+          <w:rFonts w:ascii="Times New Roman" w:hAnsi="Times New Roman" w:cs="Times New Roman"/>
+          <w:color w:val="000000" w:themeColor="text1"/>
+          <w:lang w:val="es-ES"/>
+        </w:rPr>
+        <w:t xml:space="preserve">Tratar de que por lote </w:t>
+      </w:r>
+      <w:r>
+        <w:rPr>
+          <w:rFonts w:ascii="Times New Roman" w:hAnsi="Times New Roman" w:cs="Times New Roman"/>
+          <w:color w:val="000000" w:themeColor="text1"/>
+          <w:lang w:val="es-ES"/>
+        </w:rPr>
+        <w:t>exista una sola fila.</w:t>
+      </w:r>
+    </w:p>
+    <w:p>
+      <w:pPr>
+        <w:pStyle w:val="ListParagraph"/>
+        <w:spacing w:line="360" w:lineRule="auto"/>
+        <w:ind w:left="1080"/>
+        <w:rPr>
+          <w:rFonts w:ascii="Times New Roman" w:hAnsi="Times New Roman" w:cs="Times New Roman"/>
+          <w:color w:val="C00000"/>
+          <w:lang w:val="es-ES"/>
+        </w:rPr>
+      </w:pPr>
+    </w:p>
+    <w:p>
+      <w:pPr>
+        <w:pStyle w:val="ListParagraph"/>
+        <w:spacing w:line="360" w:lineRule="auto"/>
+        <w:ind w:left="1080"/>
+        <w:rPr>
+          <w:rFonts w:ascii="Times New Roman" w:hAnsi="Times New Roman" w:cs="Times New Roman"/>
+          <w:color w:val="FF0000"/>
+          <w:lang w:val="es-ES"/>
+        </w:rPr>
+      </w:pPr>
+    </w:p>
+    <w:p>
+      <w:pPr>
+        <w:spacing w:line="360" w:lineRule="auto"/>
+        <w:rPr>
+          <w:rFonts w:ascii="Times New Roman" w:hAnsi="Times New Roman" w:cs="Times New Roman"/>
+          <w:color w:val="FFFFFF" w:themeColor="background1"/>
+          <w:lang w:val="es-ES"/>
+        </w:rPr>
+      </w:pPr>
+    </w:p>
+    <w:p>
+      <w:pPr>
+        <w:spacing w:line="360" w:lineRule="auto"/>
+        <w:rPr>
+          <w:rFonts w:ascii="Times New Roman" w:hAnsi="Times New Roman" w:cs="Times New Roman"/>
+          <w:color w:val="FFFFFF" w:themeColor="background1"/>
+          <w:lang w:val="es-ES"/>
+        </w:rPr>
+      </w:pPr>
+    </w:p>
+    <w:p>
+      <w:pPr>
+        <w:pStyle w:val="ListParagraph"/>
+        <w:spacing w:line="360" w:lineRule="auto"/>
+        <w:ind w:left="1080"/>
+        <w:rPr>
+          <w:rFonts w:ascii="Times New Roman" w:hAnsi="Times New Roman" w:cs="Times New Roman"/>
+          <w:color w:val="FFFFFF" w:themeColor="background1"/>
+          <w:lang w:val="es-ES"/>
+        </w:rPr>
+      </w:pPr>
+    </w:p>
+    <w:p>
+      <w:pPr>
+        <w:pStyle w:val="ListParagraph"/>
+        <w:spacing w:line="360" w:lineRule="auto"/>
+        <w:ind w:left="1080"/>
+        <w:rPr>
+          <w:rFonts w:ascii="Times New Roman" w:hAnsi="Times New Roman" w:cs="Times New Roman"/>
+          <w:color w:val="FF0000"/>
+          <w:lang w:val="es-ES"/>
+        </w:rPr>
+      </w:pPr>
+    </w:p>
+    <w:p>
+      <w:pPr>
+        <w:pStyle w:val="ListParagraph"/>
+        <w:spacing w:line="360" w:lineRule="auto"/>
+        <w:ind w:left="1080"/>
+        <w:rPr>
+          <w:rFonts w:ascii="Times New Roman" w:hAnsi="Times New Roman" w:cs="Times New Roman"/>
+          <w:color w:val="FFFFFF" w:themeColor="background1"/>
+          <w:lang w:val="es-ES"/>
+        </w:rPr>
+      </w:pPr>
+    </w:p>
+    <w:p>
+      <w:pPr>
+        <w:spacing w:line="360" w:lineRule="auto"/>
+        <w:rPr>
+          <w:rFonts w:ascii="Times New Roman" w:hAnsi="Times New Roman" w:cs="Times New Roman"/>
+          <w:color w:val="FF0000"/>
+          <w:lang w:val="es-ES"/>
+        </w:rPr>
+      </w:pPr>
+    </w:p>
+    <w:p>
+      <w:pPr>
+        <w:pStyle w:val="ListParagraph"/>
+        <w:spacing w:line="360" w:lineRule="auto"/>
+        <w:ind w:left="1080"/>
+        <w:rPr>
+          <w:rFonts w:ascii="Times New Roman" w:hAnsi="Times New Roman" w:cs="Times New Roman"/>
+          <w:lang w:val="es-ES"/>
+        </w:rPr>
+      </w:pPr>
+    </w:p>
+    <w:p>
+      <w:pPr>
+        <w:spacing w:line="360" w:lineRule="auto"/>
+        <w:rPr>
+          <w:rFonts w:ascii="Times New Roman" w:hAnsi="Times New Roman" w:cs="Times New Roman"/>
+          <w:lang w:val="es-ES"/>
+        </w:rPr>
+      </w:pPr>
+    </w:p>
+    <w:p>
+      <w:pPr>
+        <w:spacing w:line="360" w:lineRule="auto"/>
+        <w:rPr>
+          <w:rFonts w:ascii="Times New Roman" w:hAnsi="Times New Roman" w:cs="Times New Roman"/>
+          <w:lang w:val="es-ES"/>
+        </w:rPr>
+      </w:pPr>
+    </w:p>
+    <w:p>
+      <w:pPr>
+        <w:pStyle w:val="ListParagraph"/>
+        <w:spacing w:line="360" w:lineRule="auto"/>
+        <w:ind w:left="1080"/>
+        <w:rPr>
+          <w:rFonts w:ascii="Times New Roman" w:hAnsi="Times New Roman" w:cs="Times New Roman"/>
+          <w:lang w:val="es-ES"/>
+        </w:rPr>
+      </w:pPr>
+    </w:p>
+    <w:p>
+      <w:pPr>
+        <w:pStyle w:val="ListParagraph"/>
+        <w:spacing w:line="360" w:lineRule="auto"/>
+        <w:ind w:left="1080"/>
         <w:rPr>
           <w:rFonts w:ascii="Times New Roman" w:hAnsi="Times New Roman" w:cs="Times New Roman"/>
           <w:lang w:val="es-ES"/>

</xml_diff>